<commit_message>
New translations email 2-1 [template] partner email – reminder to rsvp.docx (Italian)
</commit_message>
<xml_diff>
--- a/public/email/crowdin/translations/it/Email 2-1 [TEMPLATE] Partner email – reminder to RSVP.docx
+++ b/public/email/crowdin/translations/it/Email 2-1 [TEMPLATE] Partner email – reminder to RSVP.docx
@@ -45,7 +45,7 @@
         <w:pStyle w:val="P68B1DB1-Normal2"/>
       </w:pPr>
       <w:r>
-        <w:t>English</w:t>
+        <w:t>Inglese</w:t>
       </w:r>
     </w:p>
     <w:p/>
@@ -174,7 +174,7 @@
         <w:pStyle w:val="P68B1DB1-Normal3"/>
       </w:pPr>
       <w:r>
-        <w:t xml:space="preserve">Don’t delay! Book your spot today!</w:t>
+        <w:t xml:space="preserve">Non aspettare! Prenota il tuo posto oggi stesso!</w:t>
       </w:r>
     </w:p>
     <w:p/>
@@ -436,7 +436,7 @@
         <w:spacing w:after="200" w:lineRule="auto"/>
       </w:pPr>
       <w:r>
-        <w:t xml:space="preserve">We look forward to seeing you at [EVENT NAME]! </w:t>
+        <w:t xml:space="preserve">Non vediamo l'ora di incontrarti all'evento [EVENT NAME]! </w:t>
       </w:r>
     </w:p>
     <w:p>
@@ -454,7 +454,7 @@
       </w:pPr>
       <w:commentRangeStart w:id="2"/>
       <w:r>
-        <w:t xml:space="preserve">If you have any questions, please contact your country manager:</w:t>
+        <w:t xml:space="preserve">Per qualsiasi domanda, contatta il tuo country manager:</w:t>
       </w:r>
     </w:p>
     <w:p>

</xml_diff>